<commit_message>
Finalized tutorial for Sherlock
</commit_message>
<xml_diff>
--- a/docs/GettingStartedTutorial_sherlock.docx
+++ b/docs/GettingStartedTutorial_sherlock.docx
@@ -48,24 +48,41 @@
       </w:pPr>
       <w:r>
         <w:rPr/>
-        <w:t>The knowledge base and the code that fits the knowledge base is located in the wcEcoli/reconstruction/ecoli/ directory. The input information files are in wcEcoli/reconstruction/ecoli/flat, and the code that loads it into an object is in knowledge_base_raw.py.</w:t>
-      </w:r>
-    </w:p>
-    <w:p>
-      <w:pPr>
-        <w:pStyle w:val="style0"/>
-      </w:pPr>
-      <w:r>
-        <w:rPr/>
-      </w:r>
-    </w:p>
-    <w:p>
-      <w:pPr>
-        <w:pStyle w:val="style0"/>
-      </w:pPr>
-      <w:r>
-        <w:rPr/>
-        <w:t>Processes are located in wcEcoli/models/ecoli/processes/</w:t>
+        <w:t>This document is an introduction to running the whole-cell E.coli model on the Sherlock computing cluster. In addition to setup and a tutorial on modifying the model, it will include a brief primer on some of model knowledge base fitting in later sections.</w:t>
+      </w:r>
+    </w:p>
+    <w:p>
+      <w:pPr>
+        <w:pStyle w:val="style0"/>
+      </w:pPr>
+      <w:r>
+        <w:rPr/>
+      </w:r>
+    </w:p>
+    <w:p>
+      <w:pPr>
+        <w:pStyle w:val="style0"/>
+      </w:pPr>
+      <w:r>
+        <w:rPr/>
+        <w:t>First a basic note on file locations. The knowledge base and the code that fits the knowledge base is located in the wcEcoli/reconstruction/ecoli/ directory. The input information files are in wcEcoli/reconstruction/ecoli/flat, and the code that loads it into an object is in knowledge_base_raw.py.</w:t>
+      </w:r>
+    </w:p>
+    <w:p>
+      <w:pPr>
+        <w:pStyle w:val="style0"/>
+      </w:pPr>
+      <w:r>
+        <w:rPr/>
+      </w:r>
+    </w:p>
+    <w:p>
+      <w:pPr>
+        <w:pStyle w:val="style0"/>
+      </w:pPr>
+      <w:r>
+        <w:rPr/>
+        <w:t>Processes are located in wcEcoli/models/ecoli/processes/. Each process represents one part of the cell's function, and they are modeled separately in short time steps and then the results of each time step are integrated between modules before initiating the next time step. RNA polymerase elongation is the processed used below as an example in this tutorial. Other processes include translation elongation, transciption initiation, and metabolism.</w:t>
       </w:r>
     </w:p>
     <w:p>
@@ -508,6 +525,87 @@
           <w:szCs w:val="20"/>
         </w:rPr>
         <w:t>git checkout –b tutorial b16293cb008135425</w:t>
+      </w:r>
+    </w:p>
+    <w:p>
+      <w:pPr>
+        <w:pStyle w:val="style0"/>
+      </w:pPr>
+      <w:r>
+        <w:rPr/>
+      </w:r>
+    </w:p>
+    <w:p>
+      <w:pPr>
+        <w:pStyle w:val="style0"/>
+      </w:pPr>
+      <w:r>
+        <w:rPr/>
+        <w:t>To begin, let's load the knowledge base into ipython:</w:t>
+      </w:r>
+    </w:p>
+    <w:p>
+      <w:pPr>
+        <w:pStyle w:val="style0"/>
+      </w:pPr>
+      <w:r>
+        <w:rPr/>
+      </w:r>
+    </w:p>
+    <w:p>
+      <w:pPr>
+        <w:pStyle w:val="style0"/>
+      </w:pPr>
+      <w:r>
+        <w:rPr>
+          <w:rFonts w:ascii="Courier" w:hAnsi="Courier"/>
+          <w:sz w:val="20"/>
+          <w:szCs w:val="20"/>
+        </w:rPr>
+        <w:t>ipython</w:t>
+      </w:r>
+    </w:p>
+    <w:p>
+      <w:pPr>
+        <w:pStyle w:val="style0"/>
+      </w:pPr>
+      <w:r>
+        <w:rPr>
+          <w:rFonts w:ascii="Courier" w:hAnsi="Courier"/>
+          <w:sz w:val="20"/>
+          <w:szCs w:val="20"/>
+        </w:rPr>
+        <w:t>import reconstruction.ecoli.knowledge_base_raw as kbr</w:t>
+      </w:r>
+    </w:p>
+    <w:p>
+      <w:pPr>
+        <w:pStyle w:val="style0"/>
+      </w:pPr>
+      <w:r>
+        <w:rPr>
+          <w:rFonts w:ascii="Courier" w:hAnsi="Courier"/>
+          <w:sz w:val="20"/>
+          <w:szCs w:val="20"/>
+        </w:rPr>
+        <w:t>kb=kbr.KnowledgeBaseEcoli()</w:t>
+      </w:r>
+    </w:p>
+    <w:p>
+      <w:pPr>
+        <w:pStyle w:val="style0"/>
+      </w:pPr>
+      <w:r>
+        <w:rPr/>
+      </w:r>
+    </w:p>
+    <w:p>
+      <w:pPr>
+        <w:pStyle w:val="style0"/>
+      </w:pPr>
+      <w:r>
+        <w:rPr/>
+        <w:t>The kb object now contains all the values in the knowledge base. The code reading and constructing the KnowledgeBaseEcoli object is in knowledge_base_raw.py.</w:t>
       </w:r>
     </w:p>
     <w:p>
@@ -3556,8 +3654,6 @@
       <w:pPr>
         <w:pStyle w:val="style0"/>
       </w:pPr>
-      <w:bookmarkStart w:id="1" w:name="__DdeLink__831_2114779468"/>
-      <w:bookmarkEnd w:id="1"/>
       <w:r>
         <w:rPr>
           <w:rFonts w:ascii="Courier" w:hAnsi="Courier"/>

</xml_diff>